<commit_message>
khalilifar main lecture version 1.1 added
</commit_message>
<xml_diff>
--- a/database/khalilifar - main lecture points.docx
+++ b/database/khalilifar - main lecture points.docx
@@ -1,6 +1,6 @@
 
 <file path=word/document.xml><?xml version="1.0" encoding="utf-8"?>
-<w:document xmlns:wpc="http://schemas.microsoft.com/office/word/2010/wordprocessingCanvas" xmlns:cx="http://schemas.microsoft.com/office/drawing/2014/chartex" xmlns:cx1="http://schemas.microsoft.com/office/drawing/2015/9/8/chartex" xmlns:cx2="http://schemas.microsoft.com/office/drawing/2015/10/21/chartex" xmlns:cx3="http://schemas.microsoft.com/office/drawing/2016/5/9/chartex" xmlns:cx4="http://schemas.microsoft.com/office/drawing/2016/5/10/chartex" xmlns:cx5="http://schemas.microsoft.com/office/drawing/2016/5/11/chartex" xmlns:cx6="http://schemas.microsoft.com/office/drawing/2016/5/12/chartex" xmlns:cx7="http://schemas.microsoft.com/office/drawing/2016/5/13/chartex" xmlns:cx8="http://schemas.microsoft.com/office/drawing/2016/5/14/chartex" xmlns:mc="http://schemas.openxmlformats.org/markup-compatibility/2006" xmlns:aink="http://schemas.microsoft.com/office/drawing/2016/ink" xmlns:am3d="http://schemas.microsoft.com/office/drawing/2017/model3d" xmlns:o="urn:schemas-microsoft-com:office:office" xmlns:oel="http://schemas.microsoft.com/office/2019/extlst" xmlns:r="http://schemas.openxmlformats.org/officeDocument/2006/relationships" xmlns:m="http://schemas.openxmlformats.org/officeDocument/2006/math" xmlns:v="urn:schemas-microsoft-com:vml" xmlns:wp14="http://schemas.microsoft.com/office/word/2010/wordprocessingDrawing" xmlns:wp="http://schemas.openxmlformats.org/drawingml/2006/wordprocessingDrawing" xmlns:w10="urn:schemas-microsoft-com:office:word" xmlns:w="http://schemas.openxmlformats.org/wordprocessingml/2006/main" xmlns:w14="http://schemas.microsoft.com/office/word/2010/wordml" xmlns:w15="http://schemas.microsoft.com/office/word/2012/wordml" xmlns:w16cex="http://schemas.microsoft.com/office/word/2018/wordml/cex" xmlns:w16cid="http://schemas.microsoft.com/office/word/2016/wordml/cid" xmlns:w16="http://schemas.microsoft.com/office/word/2018/wordml" xmlns:w16sdtdh="http://schemas.microsoft.com/office/word/2020/wordml/sdtdatahash" xmlns:w16se="http://schemas.microsoft.com/office/word/2015/wordml/symex" xmlns:wpg="http://schemas.microsoft.com/office/word/2010/wordprocessingGroup" xmlns:wpi="http://schemas.microsoft.com/office/word/2010/wordprocessingInk" xmlns:wne="http://schemas.microsoft.com/office/word/2006/wordml" xmlns:wps="http://schemas.microsoft.com/office/word/2010/wordprocessingShape" mc:Ignorable="w14 w15 w16se w16cid w16 w16cex w16sdtdh wp14">
+<w:document xmlns:wpc="http://schemas.microsoft.com/office/word/2010/wordprocessingCanvas" xmlns:cx="http://schemas.microsoft.com/office/drawing/2014/chartex" xmlns:cx1="http://schemas.microsoft.com/office/drawing/2015/9/8/chartex" xmlns:cx2="http://schemas.microsoft.com/office/drawing/2015/10/21/chartex" xmlns:cx3="http://schemas.microsoft.com/office/drawing/2016/5/9/chartex" xmlns:cx4="http://schemas.microsoft.com/office/drawing/2016/5/10/chartex" xmlns:cx5="http://schemas.microsoft.com/office/drawing/2016/5/11/chartex" xmlns:cx6="http://schemas.microsoft.com/office/drawing/2016/5/12/chartex" xmlns:cx7="http://schemas.microsoft.com/office/drawing/2016/5/13/chartex" xmlns:cx8="http://schemas.microsoft.com/office/drawing/2016/5/14/chartex" xmlns:mc="http://schemas.openxmlformats.org/markup-compatibility/2006" xmlns:aink="http://schemas.microsoft.com/office/drawing/2016/ink" xmlns:am3d="http://schemas.microsoft.com/office/drawing/2017/model3d" xmlns:o="urn:schemas-microsoft-com:office:office" xmlns:oel="http://schemas.microsoft.com/office/2019/extlst" xmlns:r="http://schemas.openxmlformats.org/officeDocument/2006/relationships" xmlns:m="http://schemas.openxmlformats.org/officeDocument/2006/math" xmlns:v="urn:schemas-microsoft-com:vml" xmlns:wp14="http://schemas.microsoft.com/office/word/2010/wordprocessingDrawing" xmlns:wp="http://schemas.openxmlformats.org/drawingml/2006/wordprocessingDrawing" xmlns:w10="urn:schemas-microsoft-com:office:word" xmlns:w="http://schemas.openxmlformats.org/wordprocessingml/2006/main" xmlns:w14="http://schemas.microsoft.com/office/word/2010/wordml" xmlns:w15="http://schemas.microsoft.com/office/word/2012/wordml" xmlns:w16cex="http://schemas.microsoft.com/office/word/2018/wordml/cex" xmlns:w16cid="http://schemas.microsoft.com/office/word/2016/wordml/cid" xmlns:w16="http://schemas.microsoft.com/office/word/2018/wordml" xmlns:w16du="http://schemas.microsoft.com/office/word/2023/wordml/word16du" xmlns:w16sdtdh="http://schemas.microsoft.com/office/word/2020/wordml/sdtdatahash" xmlns:w16se="http://schemas.microsoft.com/office/word/2015/wordml/symex" xmlns:wpg="http://schemas.microsoft.com/office/word/2010/wordprocessingGroup" xmlns:wpi="http://schemas.microsoft.com/office/word/2010/wordprocessingInk" xmlns:wne="http://schemas.microsoft.com/office/word/2006/wordml" xmlns:wps="http://schemas.microsoft.com/office/word/2010/wordprocessingShape" mc:Ignorable="w14 w15 w16se w16cid w16 w16cex w16sdtdh w16du wp14">
   <w:body>
     <w:p>
       <w:pPr>
@@ -10727,7 +10727,7 @@
         <w:bidi/>
         <w:jc w:val="both"/>
         <w:rPr>
-          <w:rFonts w:ascii="Comic Sans MS" w:hAnsi="Comic Sans MS" w:cs="B Mitra" w:hint="cs"/>
+          <w:rFonts w:ascii="Comic Sans MS" w:hAnsi="Comic Sans MS" w:cs="B Mitra"/>
           <w:sz w:val="28"/>
           <w:szCs w:val="28"/>
           <w:rtl/>
@@ -31866,17 +31866,7 @@
           <w:rtl/>
           <w:lang w:bidi="fa-IR"/>
         </w:rPr>
-        <w:t xml:space="preserve"> همان سطح هست. </w:t>
-      </w:r>
-      <w:r>
-        <w:rPr>
-          <w:rFonts w:ascii="Comic Sans MS" w:hAnsi="Comic Sans MS" w:cs="B Mitra" w:hint="cs"/>
-          <w:sz w:val="28"/>
-          <w:szCs w:val="28"/>
-          <w:rtl/>
-          <w:lang w:bidi="fa-IR"/>
-        </w:rPr>
-        <w:t>تا 2:13 دیده شد.</w:t>
+        <w:t xml:space="preserve"> همان سطح هست.</w:t>
       </w:r>
     </w:p>
     <w:sectPr>
@@ -31896,7 +31886,7 @@
 </file>
 
 <file path=word/styles.xml><?xml version="1.0" encoding="utf-8"?>
-<w:styles xmlns:mc="http://schemas.openxmlformats.org/markup-compatibility/2006" xmlns:r="http://schemas.openxmlformats.org/officeDocument/2006/relationships" xmlns:w="http://schemas.openxmlformats.org/wordprocessingml/2006/main" xmlns:w14="http://schemas.microsoft.com/office/word/2010/wordml" xmlns:w15="http://schemas.microsoft.com/office/word/2012/wordml" xmlns:w16cex="http://schemas.microsoft.com/office/word/2018/wordml/cex" xmlns:w16cid="http://schemas.microsoft.com/office/word/2016/wordml/cid" xmlns:w16="http://schemas.microsoft.com/office/word/2018/wordml" xmlns:w16sdtdh="http://schemas.microsoft.com/office/word/2020/wordml/sdtdatahash" xmlns:w16se="http://schemas.microsoft.com/office/word/2015/wordml/symex" mc:Ignorable="w14 w15 w16se w16cid w16 w16cex w16sdtdh">
+<w:styles xmlns:mc="http://schemas.openxmlformats.org/markup-compatibility/2006" xmlns:r="http://schemas.openxmlformats.org/officeDocument/2006/relationships" xmlns:w="http://schemas.openxmlformats.org/wordprocessingml/2006/main" xmlns:w14="http://schemas.microsoft.com/office/word/2010/wordml" xmlns:w15="http://schemas.microsoft.com/office/word/2012/wordml" xmlns:w16cex="http://schemas.microsoft.com/office/word/2018/wordml/cex" xmlns:w16cid="http://schemas.microsoft.com/office/word/2016/wordml/cid" xmlns:w16="http://schemas.microsoft.com/office/word/2018/wordml" xmlns:w16du="http://schemas.microsoft.com/office/word/2023/wordml/word16du" xmlns:w16sdtdh="http://schemas.microsoft.com/office/word/2020/wordml/sdtdatahash" xmlns:w16se="http://schemas.microsoft.com/office/word/2015/wordml/symex" mc:Ignorable="w14 w15 w16se w16cid w16 w16cex w16sdtdh w16du">
   <w:docDefaults>
     <w:rPrDefault>
       <w:rPr>

</xml_diff>

<commit_message>
Update khalilifar - main lecture points.docx
</commit_message>
<xml_diff>
--- a/database/khalilifar - main lecture points.docx
+++ b/database/khalilifar - main lecture points.docx
@@ -902,7 +902,6 @@
           <w:rFonts w:ascii="Comic Sans MS" w:hAnsi="Comic Sans MS" w:cs="B Mitra"/>
           <w:sz w:val="28"/>
           <w:szCs w:val="28"/>
-          <w:rtl/>
           <w:lang w:bidi="fa-IR"/>
         </w:rPr>
       </w:pPr>
@@ -964,10 +963,35 @@
           <w:rFonts w:ascii="Comic Sans MS" w:hAnsi="Comic Sans MS" w:cs="B Mitra"/>
           <w:sz w:val="28"/>
           <w:szCs w:val="28"/>
-          <w:rtl/>
           <w:lang w:bidi="fa-IR"/>
         </w:rPr>
       </w:pPr>
+    </w:p>
+    <w:p>
+      <w:pPr>
+        <w:bidi/>
+        <w:jc w:val="both"/>
+        <w:rPr>
+          <w:rFonts w:ascii="Comic Sans MS" w:hAnsi="Comic Sans MS" w:cs="B Mitra" w:hint="cs"/>
+          <w:sz w:val="28"/>
+          <w:szCs w:val="28"/>
+          <w:rtl/>
+          <w:lang w:bidi="fa-IR"/>
+        </w:rPr>
+      </w:pPr>
+    </w:p>
+    <w:p>
+      <w:pPr>
+        <w:bidi/>
+        <w:jc w:val="both"/>
+        <w:rPr>
+          <w:rFonts w:ascii="Comic Sans MS" w:hAnsi="Comic Sans MS" w:cs="B Mitra"/>
+          <w:sz w:val="28"/>
+          <w:szCs w:val="28"/>
+          <w:rtl/>
+          <w:lang w:bidi="fa-IR"/>
+        </w:rPr>
+      </w:pPr>
       <w:r>
         <w:rPr>
           <w:rFonts w:ascii="Comic Sans MS" w:hAnsi="Comic Sans MS" w:cs="B Mitra"/>
@@ -1322,7 +1346,18 @@
           <w:rtl/>
           <w:lang w:bidi="fa-IR"/>
         </w:rPr>
-        <w:t xml:space="preserve">صفتی هست که میشود مقدارش را از صفت دیگری بدست آورد. </w:t>
+        <w:t xml:space="preserve">صفتی هست که میشود مقدارش </w:t>
+      </w:r>
+      <w:r>
+        <w:rPr>
+          <w:rFonts w:ascii="Comic Sans MS" w:hAnsi="Comic Sans MS" w:cs="B Mitra"/>
+          <w:sz w:val="28"/>
+          <w:szCs w:val="28"/>
+          <w:rtl/>
+          <w:lang w:bidi="fa-IR"/>
+        </w:rPr>
+        <w:lastRenderedPageBreak/>
+        <w:t xml:space="preserve">را از صفت دیگری بدست آورد. </w:t>
       </w:r>
       <w:r>
         <w:rPr>
@@ -1372,18 +1407,7 @@
           <w:rtl/>
           <w:lang w:bidi="fa-IR"/>
         </w:rPr>
-        <w:t xml:space="preserve">چون هر لحظه در حال تغییر هست و </w:t>
-      </w:r>
-      <w:r>
-        <w:rPr>
-          <w:rFonts w:ascii="Comic Sans MS" w:hAnsi="Comic Sans MS" w:cs="B Mitra"/>
-          <w:sz w:val="28"/>
-          <w:szCs w:val="28"/>
-          <w:rtl/>
-          <w:lang w:bidi="fa-IR"/>
-        </w:rPr>
-        <w:lastRenderedPageBreak/>
-        <w:t xml:space="preserve">وابسته به یک چیز دیگر هست بدرد نمیخورد. و بهتر هست نیاد. </w:t>
+        <w:t xml:space="preserve">چون هر لحظه در حال تغییر هست و وابسته به یک چیز دیگر هست بدرد نمیخورد. و بهتر هست نیاد. </w:t>
       </w:r>
       <w:r>
         <w:rPr>
@@ -1995,6 +2019,7 @@
           <w:rtl/>
           <w:lang w:bidi="fa-IR"/>
         </w:rPr>
+        <w:lastRenderedPageBreak/>
         <w:t xml:space="preserve">وجه تمایز موجودیت ها صفت های آن ها هست. </w:t>
       </w:r>
       <w:r>
@@ -2094,7 +2119,6 @@
           <w:rtl/>
           <w:lang w:bidi="fa-IR"/>
         </w:rPr>
-        <w:lastRenderedPageBreak/>
         <w:t>فصل سوم بخش اول:</w:t>
       </w:r>
     </w:p>
@@ -2657,7 +2681,18 @@
           <w:rtl/>
           <w:lang w:bidi="fa-IR"/>
         </w:rPr>
-        <w:t xml:space="preserve">چون یک مجموعه تاپل در تاپل ندارد پس زیر مجموعه هاش یا رابطه هاش هم ندارد و کلا نداریم و باید اصلاح کنیم. </w:t>
+        <w:t xml:space="preserve">چون یک مجموعه تاپل در تاپل ندارد پس زیر مجموعه </w:t>
+      </w:r>
+      <w:r>
+        <w:rPr>
+          <w:rFonts w:ascii="Comic Sans MS" w:hAnsi="Comic Sans MS" w:cs="B Mitra"/>
+          <w:sz w:val="28"/>
+          <w:szCs w:val="28"/>
+          <w:rtl/>
+          <w:lang w:bidi="fa-IR"/>
+        </w:rPr>
+        <w:lastRenderedPageBreak/>
+        <w:t xml:space="preserve">هاش یا رابطه هاش هم ندارد و کلا نداریم و باید اصلاح کنیم. </w:t>
       </w:r>
       <w:r>
         <w:rPr>
@@ -2727,7 +2762,6 @@
           <w:rtl/>
           <w:lang w:bidi="fa-IR"/>
         </w:rPr>
-        <w:lastRenderedPageBreak/>
         <w:t xml:space="preserve">ابر کلید: یا </w:t>
       </w:r>
       <w:r>
@@ -3387,7 +3421,18 @@
           <w:rtl/>
           <w:lang w:bidi="fa-IR"/>
         </w:rPr>
-        <w:t xml:space="preserve"> رو پیدا کن البته میتونی نگاه هم کنی مقدار تکراری هم میتواند داشته باشد این شد از لحاظ ساختاری از لحاظ محتوایی باید بری ببینی همه سطر ها متناظر باشند در سطر</w:t>
+        <w:t xml:space="preserve"> رو پیدا کن البته میتونی نگاه هم کنی مقدار تکراری هم میتواند داشته باشد این شد از لحاظ </w:t>
+      </w:r>
+      <w:r>
+        <w:rPr>
+          <w:rFonts w:ascii="Comic Sans MS" w:hAnsi="Comic Sans MS" w:cs="B Mitra"/>
+          <w:sz w:val="28"/>
+          <w:szCs w:val="28"/>
+          <w:rtl/>
+          <w:lang w:bidi="fa-IR"/>
+        </w:rPr>
+        <w:lastRenderedPageBreak/>
+        <w:t>ساختاری از لحاظ محتوایی باید بری ببینی همه سطر ها متناظر باشند در سطر</w:t>
       </w:r>
       <w:r>
         <w:rPr>
@@ -3587,18 +3632,7 @@
           <w:rtl/>
           <w:lang w:bidi="fa-IR"/>
         </w:rPr>
-        <w:t xml:space="preserve">دقت کن از لحاظ ساختاری </w:t>
-      </w:r>
-      <w:r>
-        <w:rPr>
-          <w:rFonts w:ascii="Comic Sans MS" w:hAnsi="Comic Sans MS" w:cs="B Mitra"/>
-          <w:sz w:val="28"/>
-          <w:szCs w:val="28"/>
-          <w:rtl/>
-          <w:lang w:bidi="fa-IR"/>
-        </w:rPr>
-        <w:lastRenderedPageBreak/>
-        <w:t xml:space="preserve">ستون مشترک باشد و اون کلید باید جز کلید کاندید باشد. </w:t>
+        <w:t xml:space="preserve">دقت کن از لحاظ ساختاری ستون مشترک باشد و اون کلید باید جز کلید کاندید باشد. </w:t>
       </w:r>
       <w:r>
         <w:rPr>
@@ -4258,7 +4292,18 @@
           <w:rtl/>
           <w:lang w:bidi="fa-IR"/>
         </w:rPr>
-        <w:t xml:space="preserve">دقت کن واسه جدولی که مثلا به نام هم پروژه ای میسازیم دقت کن که هر دو کلید باید زیر مجموعه جدول اصلی باشند. </w:t>
+        <w:t xml:space="preserve">دقت کن واسه جدولی که مثلا به نام هم پروژه ای </w:t>
+      </w:r>
+      <w:r>
+        <w:rPr>
+          <w:rFonts w:ascii="Comic Sans MS" w:hAnsi="Comic Sans MS" w:cs="B Mitra"/>
+          <w:sz w:val="28"/>
+          <w:szCs w:val="28"/>
+          <w:rtl/>
+          <w:lang w:bidi="fa-IR"/>
+        </w:rPr>
+        <w:lastRenderedPageBreak/>
+        <w:t xml:space="preserve">میسازیم دقت کن که هر دو کلید باید زیر مجموعه جدول اصلی باشند. </w:t>
       </w:r>
       <w:r>
         <w:rPr>
@@ -4348,18 +4393,7 @@
           <w:rtl/>
           <w:lang w:bidi="fa-IR"/>
         </w:rPr>
-        <w:t xml:space="preserve">و مثلا دقت </w:t>
-      </w:r>
-      <w:r>
-        <w:rPr>
-          <w:rFonts w:ascii="Comic Sans MS" w:hAnsi="Comic Sans MS" w:cs="B Mitra"/>
-          <w:sz w:val="28"/>
-          <w:szCs w:val="28"/>
-          <w:rtl/>
-          <w:lang w:bidi="fa-IR"/>
-        </w:rPr>
-        <w:lastRenderedPageBreak/>
-        <w:t xml:space="preserve">کن هر شخص حداکثر یک رئیس دارد و یک رئیس چندین کارمند دارد یک به چند هست دیگر. </w:t>
+        <w:t xml:space="preserve">و مثلا دقت کن هر شخص حداکثر یک رئیس دارد و یک رئیس چندین کارمند دارد یک به چند هست دیگر. </w:t>
       </w:r>
       <w:r>
         <w:rPr>
@@ -5218,7 +5252,18 @@
           <w:rtl/>
           <w:lang w:bidi="fa-IR"/>
         </w:rPr>
-        <w:t xml:space="preserve">مدل سه جدولی هم هست که کلید پدر را میاوریم در جدول های پایین ولی بهینه نیست چون سربار حافظه دارد. </w:t>
+        <w:t xml:space="preserve">مدل سه جدولی </w:t>
+      </w:r>
+      <w:r>
+        <w:rPr>
+          <w:rFonts w:ascii="Comic Sans MS" w:hAnsi="Comic Sans MS" w:cs="B Mitra"/>
+          <w:sz w:val="28"/>
+          <w:szCs w:val="28"/>
+          <w:rtl/>
+          <w:lang w:bidi="fa-IR"/>
+        </w:rPr>
+        <w:lastRenderedPageBreak/>
+        <w:t xml:space="preserve">هم هست که کلید پدر را میاوریم در جدول های پایین ولی بهینه نیست چون سربار حافظه دارد. </w:t>
       </w:r>
       <w:r>
         <w:rPr>
@@ -5319,7 +5364,6 @@
           <w:rtl/>
           <w:lang w:bidi="fa-IR"/>
         </w:rPr>
-        <w:lastRenderedPageBreak/>
         <w:t>جلسه سوم بخش هفتم:</w:t>
       </w:r>
     </w:p>
@@ -6132,6 +6176,7 @@
           <w:rtl/>
           <w:lang w:bidi="fa-IR"/>
         </w:rPr>
+        <w:lastRenderedPageBreak/>
         <w:t xml:space="preserve">جبر رابطه ای: </w:t>
       </w:r>
       <w:r>
@@ -6204,7 +6249,6 @@
                 <w:rtl/>
                 <w:lang w:bidi="fa-IR"/>
               </w:rPr>
-              <w:lastRenderedPageBreak/>
               <w:t xml:space="preserve">عملگرهای فرعی موقع استفاده از اصلی ها کمک میگیرند یک جورایی فرعی ها خلاصه شده اصلی ها هست و از خودشان قدرتی ندارند و از اصلی قدرت میگیرند به نوعی انتزاعی تر شده اصلی ها هستند مثلا برای اشتراک به جای اینکه بگوییم 2 تا تفاضل میگوییم اشتراک. در پرس و جو نویسی: اول باید مکان جستجو مشخص باشد، دقت کن هر چیزی یاد میگیریم در </w:t>
             </w:r>
             <w:r>
@@ -7020,7 +7064,18 @@
           <w:rtl/>
           <w:lang w:bidi="fa-IR"/>
         </w:rPr>
-        <w:t xml:space="preserve">دقت کن حالت کوچکتر کاردینالیتی این شکلی هست ما یک ستون را برمیداریم ولی چون اون ستون مقادیر تکراری دارد و تعداد سطر ها کمتر میشود این حالت اتفاق میفتد. </w:t>
+        <w:t xml:space="preserve">دقت کن </w:t>
+      </w:r>
+      <w:r>
+        <w:rPr>
+          <w:rFonts w:ascii="Comic Sans MS" w:hAnsi="Comic Sans MS" w:cs="B Mitra"/>
+          <w:sz w:val="28"/>
+          <w:szCs w:val="28"/>
+          <w:rtl/>
+          <w:lang w:bidi="fa-IR"/>
+        </w:rPr>
+        <w:lastRenderedPageBreak/>
+        <w:t xml:space="preserve">حالت کوچکتر کاردینالیتی این شکلی هست ما یک ستون را برمیداریم ولی چون اون ستون مقادیر تکراری دارد و تعداد سطر ها کمتر میشود این حالت اتفاق میفتد. </w:t>
       </w:r>
       <w:r>
         <w:rPr>
@@ -7098,18 +7153,7 @@
           <w:rtl/>
           <w:lang w:bidi="fa-IR"/>
         </w:rPr>
-        <w:t xml:space="preserve">سلکت چون به ستون دست نمیزند پس مبدا و مقصد یکی ولی پرتو چون به ستون دست میزند پس کلید مبدا و مقصد </w:t>
-      </w:r>
-      <w:r>
-        <w:rPr>
-          <w:rFonts w:ascii="Comic Sans MS" w:hAnsi="Comic Sans MS" w:cs="B Mitra"/>
-          <w:sz w:val="28"/>
-          <w:szCs w:val="28"/>
-          <w:rtl/>
-          <w:lang w:bidi="fa-IR"/>
-        </w:rPr>
-        <w:lastRenderedPageBreak/>
-        <w:t xml:space="preserve">یکی نیست کلید پرتو دو فرم دارد، </w:t>
+        <w:t xml:space="preserve">سلکت چون به ستون دست نمیزند پس مبدا و مقصد یکی ولی پرتو چون به ستون دست میزند پس کلید مبدا و مقصد یکی نیست کلید پرتو دو فرم دارد، </w:t>
       </w:r>
       <w:r>
         <w:rPr>
@@ -7922,7 +7966,18 @@
           <w:rtl/>
           <w:lang w:bidi="fa-IR"/>
         </w:rPr>
-        <w:t xml:space="preserve">عملگر تفاضل: </w:t>
+        <w:t xml:space="preserve">عملگر </w:t>
+      </w:r>
+      <w:r>
+        <w:rPr>
+          <w:rFonts w:ascii="Comic Sans MS" w:hAnsi="Comic Sans MS" w:cs="B Mitra"/>
+          <w:sz w:val="28"/>
+          <w:szCs w:val="28"/>
+          <w:rtl/>
+          <w:lang w:bidi="fa-IR"/>
+        </w:rPr>
+        <w:lastRenderedPageBreak/>
+        <w:t xml:space="preserve">تفاضل: </w:t>
       </w:r>
       <w:r>
         <w:rPr>
@@ -8027,7 +8082,6 @@
           <w:rtl/>
           <w:lang w:bidi="fa-IR"/>
         </w:rPr>
-        <w:lastRenderedPageBreak/>
         <w:t>فصل چهارم بخش سوم:</w:t>
       </w:r>
     </w:p>
@@ -8599,7 +8653,18 @@
           <w:rtl/>
           <w:lang w:bidi="fa-IR"/>
         </w:rPr>
-        <w:t xml:space="preserve">دقیقا میشود همون جدولی که کلید خارجی داشته است. </w:t>
+        <w:t xml:space="preserve">دقیقا میشود </w:t>
+      </w:r>
+      <w:r>
+        <w:rPr>
+          <w:rFonts w:ascii="Comic Sans MS" w:hAnsi="Comic Sans MS" w:cs="B Mitra"/>
+          <w:sz w:val="28"/>
+          <w:szCs w:val="28"/>
+          <w:rtl/>
+          <w:lang w:bidi="fa-IR"/>
+        </w:rPr>
+        <w:lastRenderedPageBreak/>
+        <w:t xml:space="preserve">همون جدولی که کلید خارجی داشته است. </w:t>
       </w:r>
       <w:r>
         <w:rPr>
@@ -8727,18 +8792,7 @@
           <w:rtl/>
           <w:lang w:bidi="fa-IR"/>
         </w:rPr>
-        <w:t xml:space="preserve">زیر پراجکت میتوانی اجتماع یا اشتراک بگذاری چون از </w:t>
-      </w:r>
-      <w:r>
-        <w:rPr>
-          <w:rFonts w:ascii="Comic Sans MS" w:hAnsi="Comic Sans MS" w:cs="B Mitra"/>
-          <w:sz w:val="28"/>
-          <w:szCs w:val="28"/>
-          <w:rtl/>
-          <w:lang w:bidi="fa-IR"/>
-        </w:rPr>
-        <w:lastRenderedPageBreak/>
-        <w:t xml:space="preserve">جنس مجموعه هستند. </w:t>
+        <w:t xml:space="preserve">زیر پراجکت میتوانی اجتماع یا اشتراک بگذاری چون از جنس مجموعه هستند. </w:t>
       </w:r>
       <w:r>
         <w:rPr>
@@ -9538,7 +9592,18 @@
           <w:rtl/>
           <w:lang w:bidi="fa-IR"/>
         </w:rPr>
-        <w:t>الحاق خارجی کامل یا فرا پیوند کامل: هم چپ را دارد هم راست را</w:t>
+        <w:t xml:space="preserve">الحاق خارجی کامل یا فرا پیوند کامل: هم چپ را دارد هم راست </w:t>
+      </w:r>
+      <w:r>
+        <w:rPr>
+          <w:rFonts w:ascii="Comic Sans MS" w:hAnsi="Comic Sans MS" w:cs="B Mitra"/>
+          <w:sz w:val="28"/>
+          <w:szCs w:val="28"/>
+          <w:rtl/>
+          <w:lang w:bidi="fa-IR"/>
+        </w:rPr>
+        <w:lastRenderedPageBreak/>
+        <w:t>را</w:t>
       </w:r>
       <w:r>
         <w:rPr>
@@ -9668,18 +9733,7 @@
           <w:rtl/>
           <w:lang w:bidi="fa-IR"/>
         </w:rPr>
-        <w:t xml:space="preserve">فرا الحاق </w:t>
-      </w:r>
-      <w:r>
-        <w:rPr>
-          <w:rFonts w:ascii="Comic Sans MS" w:hAnsi="Comic Sans MS" w:cs="B Mitra"/>
-          <w:sz w:val="28"/>
-          <w:szCs w:val="28"/>
-          <w:rtl/>
-          <w:lang w:bidi="fa-IR"/>
-        </w:rPr>
-        <w:lastRenderedPageBreak/>
-        <w:t>کامل همان اجتماع هست یا متناظر هستند</w:t>
+        <w:t>فرا الحاق کامل همان اجتماع هست یا متناظر هستند</w:t>
       </w:r>
       <w:r>
         <w:rPr>
@@ -10367,7 +10421,18 @@
           <w:rtl/>
           <w:lang w:bidi="fa-IR"/>
         </w:rPr>
-        <w:t xml:space="preserve"> پس عضو کلید بخشی از کلید کاندید هست بخشی از ابر کلید نیست. </w:t>
+        <w:t xml:space="preserve"> پس عضو کلید </w:t>
+      </w:r>
+      <w:r>
+        <w:rPr>
+          <w:rFonts w:ascii="Comic Sans MS" w:hAnsi="Comic Sans MS" w:cs="B Mitra"/>
+          <w:sz w:val="28"/>
+          <w:szCs w:val="28"/>
+          <w:rtl/>
+          <w:lang w:bidi="fa-IR"/>
+        </w:rPr>
+        <w:lastRenderedPageBreak/>
+        <w:t xml:space="preserve">بخشی از کلید کاندید هست بخشی از ابر کلید نیست. </w:t>
       </w:r>
       <w:r>
         <w:rPr>
@@ -10580,18 +10645,7 @@
           <w:rtl/>
           <w:lang w:bidi="fa-IR"/>
         </w:rPr>
-        <w:t xml:space="preserve"> بود ولی الان </w:t>
-      </w:r>
-      <w:r>
-        <w:rPr>
-          <w:rFonts w:ascii="Comic Sans MS" w:hAnsi="Comic Sans MS" w:cs="B Mitra"/>
-          <w:sz w:val="28"/>
-          <w:szCs w:val="28"/>
-          <w:rtl/>
-          <w:lang w:bidi="fa-IR"/>
-        </w:rPr>
-        <w:lastRenderedPageBreak/>
-        <w:t xml:space="preserve">میخواهیم </w:t>
+        <w:t xml:space="preserve"> بود ولی الان میخواهیم </w:t>
       </w:r>
       <w:r>
         <w:rPr>
@@ -11419,7 +11473,18 @@
           <w:rtl/>
           <w:lang w:bidi="fa-IR"/>
         </w:rPr>
-        <w:t xml:space="preserve">حالا خود اون ترکیب اولی از کجا اومده؟ دونه به دونه تست کردیم ببینیم همه را میدهد یا نه از طریق بستار. </w:t>
+        <w:t xml:space="preserve">حالا خود اون ترکیب اولی از کجا اومده؟ دونه به دونه تست کردیم ببینیم همه را </w:t>
+      </w:r>
+      <w:r>
+        <w:rPr>
+          <w:rFonts w:ascii="Comic Sans MS" w:hAnsi="Comic Sans MS" w:cs="B Mitra"/>
+          <w:sz w:val="28"/>
+          <w:szCs w:val="28"/>
+          <w:rtl/>
+          <w:lang w:bidi="fa-IR"/>
+        </w:rPr>
+        <w:lastRenderedPageBreak/>
+        <w:t xml:space="preserve">میدهد یا نه از طریق بستار. </w:t>
       </w:r>
       <w:r>
         <w:rPr>
@@ -11481,7 +11546,6 @@
           <w:rtl/>
           <w:lang w:bidi="fa-IR"/>
         </w:rPr>
-        <w:lastRenderedPageBreak/>
         <w:t xml:space="preserve">وقتی تهی شد یعنی وجه اشتراک همه تهی هستند و در کلید عضو مشترکی وجود ندارد برخلاف قانون سوم که کلی کلید داریم ولی وجه مشترک همه حضور اون باقی مانده از تفاضل هست. </w:t>
       </w:r>
       <w:r>
@@ -12044,7 +12108,18 @@
           <w:rtl/>
           <w:lang w:bidi="fa-IR"/>
         </w:rPr>
-        <w:t xml:space="preserve">کلید کاندید باید بهش ارجاع بشود. </w:t>
+        <w:t xml:space="preserve">کلید </w:t>
+      </w:r>
+      <w:r>
+        <w:rPr>
+          <w:rFonts w:ascii="Comic Sans MS" w:hAnsi="Comic Sans MS" w:cs="B Mitra"/>
+          <w:sz w:val="28"/>
+          <w:szCs w:val="28"/>
+          <w:rtl/>
+          <w:lang w:bidi="fa-IR"/>
+        </w:rPr>
+        <w:lastRenderedPageBreak/>
+        <w:t xml:space="preserve">کاندید باید بهش ارجاع بشود. </w:t>
       </w:r>
       <w:r>
         <w:rPr>
@@ -12074,18 +12149,7 @@
           <w:rtl/>
           <w:lang w:bidi="fa-IR"/>
         </w:rPr>
-        <w:t xml:space="preserve">12 و 12 افزونگی فنی هست و ما فقط افزونگی محتوایی را حذف میکنیم و با حذف این افزونگی فنی شکل میگیرد تکنیکی قابل تحمل تر هست </w:t>
-      </w:r>
-      <w:r>
-        <w:rPr>
-          <w:rFonts w:ascii="Comic Sans MS" w:hAnsi="Comic Sans MS" w:cs="B Mitra"/>
-          <w:sz w:val="28"/>
-          <w:szCs w:val="28"/>
-          <w:rtl/>
-          <w:lang w:bidi="fa-IR"/>
-        </w:rPr>
-        <w:lastRenderedPageBreak/>
-        <w:t xml:space="preserve">چون </w:t>
+        <w:t xml:space="preserve">12 و 12 افزونگی فنی هست و ما فقط افزونگی محتوایی را حذف میکنیم و با حذف این افزونگی فنی شکل میگیرد تکنیکی قابل تحمل تر هست چون </w:t>
       </w:r>
       <w:r>
         <w:rPr>
@@ -12932,7 +12996,18 @@
           <w:rtl/>
           <w:lang w:bidi="fa-IR"/>
         </w:rPr>
-        <w:t xml:space="preserve"> دقت کن که این روش درج ستون بدرد چند مقداری هایی میخورد که محدود باشد مثلا راجب شماره تلفن جواب نمیدهد چون یکی ممکن است 10 تا شماره تلفن داشته باشد و هعی باید جدول درج کنیم در صورتی که یکی هم 1 موبایل دارد و 9 تا مقدار </w:t>
+        <w:t xml:space="preserve"> دقت کن که این روش درج ستون بدرد چند مقداری </w:t>
+      </w:r>
+      <w:r>
+        <w:rPr>
+          <w:rFonts w:ascii="Comic Sans MS" w:hAnsi="Comic Sans MS" w:cs="B Mitra"/>
+          <w:sz w:val="28"/>
+          <w:szCs w:val="28"/>
+          <w:rtl/>
+          <w:lang w:bidi="fa-IR"/>
+        </w:rPr>
+        <w:lastRenderedPageBreak/>
+        <w:t xml:space="preserve">هایی میخورد که محدود باشد مثلا راجب شماره تلفن جواب نمیدهد چون یکی ممکن است 10 تا شماره تلفن داشته باشد و هعی باید جدول درج کنیم در صورتی که یکی هم 1 موبایل دارد و 9 تا مقدار </w:t>
       </w:r>
       <w:r>
         <w:rPr>
@@ -13002,19 +13077,7 @@
           <w:rtl/>
           <w:lang w:bidi="fa-IR"/>
         </w:rPr>
-        <w:t xml:space="preserve">و بدون کلید خارجی </w:t>
-      </w:r>
-      <w:r>
-        <w:rPr>
-          <w:rFonts w:ascii="Comic Sans MS" w:hAnsi="Comic Sans MS" w:cs="B Mitra"/>
-          <w:sz w:val="28"/>
-          <w:szCs w:val="28"/>
-          <w:highlight w:val="green"/>
-          <w:rtl/>
-          <w:lang w:bidi="fa-IR"/>
-        </w:rPr>
-        <w:lastRenderedPageBreak/>
-        <w:t>نمیتوانیم نرمال سازی کنیم چون دوری و دوستی نمیشود</w:t>
+        <w:t>و بدون کلید خارجی نمیتوانیم نرمال سازی کنیم چون دوری و دوستی نمیشود</w:t>
       </w:r>
       <w:r>
         <w:rPr>
@@ -13732,7 +13795,18 @@
           <w:rtl/>
           <w:lang w:bidi="fa-IR"/>
         </w:rPr>
-        <w:t xml:space="preserve">شرط لازم بر قرار هست چون کلید خارجی تعریف شده و بی کاست و بی حشو هست برای این مثال و دقت کن سایر نگاشت ها نسبت به همین دم را استفاده کنیم رکورد های جدید اضافه میشود هنگام الحاق و شرط لازم از بین میرود. </w:t>
+        <w:t xml:space="preserve">شرط لازم بر قرار هست چون کلید خارجی تعریف شده و بی کاست و بی حشو هست برای این مثال و دقت کن سایر نگاشت ها نسبت به همین دم را استفاده کنیم رکورد های جدید اضافه میشود هنگام الحاق </w:t>
+      </w:r>
+      <w:r>
+        <w:rPr>
+          <w:rFonts w:ascii="Comic Sans MS" w:hAnsi="Comic Sans MS" w:cs="B Mitra"/>
+          <w:sz w:val="28"/>
+          <w:szCs w:val="28"/>
+          <w:rtl/>
+          <w:lang w:bidi="fa-IR"/>
+        </w:rPr>
+        <w:lastRenderedPageBreak/>
+        <w:t xml:space="preserve">و شرط لازم از بین میرود. </w:t>
       </w:r>
       <w:r>
         <w:rPr>
@@ -13800,18 +13874,7 @@
           <w:rtl/>
           <w:lang w:bidi="fa-IR"/>
         </w:rPr>
-        <w:t xml:space="preserve"> و شرط لازم برقرار هست ولی آیا شرط کافی هم هست؟ یعنی </w:t>
-      </w:r>
-      <w:r>
-        <w:rPr>
-          <w:rFonts w:ascii="Comic Sans MS" w:hAnsi="Comic Sans MS" w:cs="B Mitra"/>
-          <w:sz w:val="28"/>
-          <w:szCs w:val="28"/>
-          <w:rtl/>
-          <w:lang w:bidi="fa-IR"/>
-        </w:rPr>
-        <w:lastRenderedPageBreak/>
-        <w:t xml:space="preserve">حافظ </w:t>
+        <w:t xml:space="preserve"> و شرط لازم برقرار هست ولی آیا شرط کافی هم هست؟ یعنی حافظ </w:t>
       </w:r>
       <w:r>
         <w:rPr>
@@ -14816,7 +14879,18 @@
           <w:rtl/>
           <w:lang w:bidi="fa-IR"/>
         </w:rPr>
-        <w:t xml:space="preserve">دوباره میگم ستون مشترکی که دمش را گرفتی کندی در جدول اولیه کلید خارجی و در جدول دومی حاصل از تجزیه کلید کاندید هست. </w:t>
+        <w:t xml:space="preserve">دوباره میگم ستون مشترکی که دمش را گرفتی کندی در جدول اولیه کلید خارجی و در جدول دومی </w:t>
+      </w:r>
+      <w:r>
+        <w:rPr>
+          <w:rFonts w:ascii="Comic Sans MS" w:hAnsi="Comic Sans MS" w:cs="B Mitra"/>
+          <w:sz w:val="28"/>
+          <w:szCs w:val="28"/>
+          <w:rtl/>
+          <w:lang w:bidi="fa-IR"/>
+        </w:rPr>
+        <w:lastRenderedPageBreak/>
+        <w:t xml:space="preserve">حاصل از تجزیه کلید کاندید هست. </w:t>
       </w:r>
       <w:r>
         <w:rPr>
@@ -14921,18 +14995,7 @@
           <w:rtl/>
           <w:lang w:bidi="fa-IR"/>
         </w:rPr>
-        <w:t xml:space="preserve"> بوده وضعیت ما 2 هست به نوعی </w:t>
-      </w:r>
-      <w:r>
-        <w:rPr>
-          <w:rFonts w:ascii="Comic Sans MS" w:hAnsi="Comic Sans MS" w:cs="B Mitra"/>
-          <w:sz w:val="28"/>
-          <w:szCs w:val="28"/>
-          <w:rtl/>
-          <w:lang w:bidi="fa-IR"/>
-        </w:rPr>
-        <w:lastRenderedPageBreak/>
-        <w:t xml:space="preserve">الکی تکرار شده چون چپ خوب نبوده و تکرار شده و باعث تکرار سمت راستش هم شده است. </w:t>
+        <w:t xml:space="preserve"> بوده وضعیت ما 2 هست به نوعی الکی تکرار شده چون چپ خوب نبوده و تکرار شده و باعث تکرار سمت راستش هم شده است. </w:t>
       </w:r>
       <w:r>
         <w:rPr>
@@ -16132,7 +16195,18 @@
           <w:rtl/>
           <w:lang w:bidi="fa-IR"/>
         </w:rPr>
-        <w:t xml:space="preserve"> هست چون باید بخشی و انتقالی هم چک کنی. </w:t>
+        <w:t xml:space="preserve"> </w:t>
+      </w:r>
+      <w:r>
+        <w:rPr>
+          <w:rFonts w:ascii="Comic Sans MS" w:hAnsi="Comic Sans MS" w:cs="B Mitra"/>
+          <w:sz w:val="28"/>
+          <w:szCs w:val="28"/>
+          <w:rtl/>
+          <w:lang w:bidi="fa-IR"/>
+        </w:rPr>
+        <w:lastRenderedPageBreak/>
+        <w:t xml:space="preserve">هست چون باید بخشی و انتقالی هم چک کنی. </w:t>
       </w:r>
       <w:r>
         <w:rPr>
@@ -16183,19 +16257,7 @@
           <w:rtl/>
           <w:lang w:bidi="fa-IR"/>
         </w:rPr>
-        <w:t xml:space="preserve">هر جدولی که تو قانون </w:t>
-      </w:r>
-      <w:r>
-        <w:rPr>
-          <w:rFonts w:ascii="Comic Sans MS" w:hAnsi="Comic Sans MS" w:cs="B Mitra"/>
-          <w:sz w:val="28"/>
-          <w:szCs w:val="28"/>
-          <w:shd w:val="clear" w:color="auto" w:fill="66FF66"/>
-          <w:rtl/>
-          <w:lang w:bidi="fa-IR"/>
-        </w:rPr>
-        <w:lastRenderedPageBreak/>
-        <w:t xml:space="preserve">سوم باشد و معکوس هم داشته باشد </w:t>
+        <w:t xml:space="preserve">هر جدولی که تو قانون سوم باشد و معکوس هم داشته باشد </w:t>
       </w:r>
       <w:r>
         <w:rPr>
@@ -16930,6 +16992,7 @@
         </w:rPr>
         <w:t xml:space="preserve"> هست به صورت پیش فرض هست ننویسیم در نظر میگیرد خودش. </w:t>
       </w:r>
+      <w:proofErr w:type="gramStart"/>
       <w:r>
         <w:rPr>
           <w:rFonts w:ascii="Comic Sans MS" w:hAnsi="Comic Sans MS" w:cs="B Mitra"/>
@@ -16939,6 +17002,7 @@
         </w:rPr>
         <w:t>S,P</w:t>
       </w:r>
+      <w:proofErr w:type="gramEnd"/>
       <w:r>
         <w:rPr>
           <w:rFonts w:ascii="Comic Sans MS" w:hAnsi="Comic Sans MS" w:cs="B Mitra"/>
@@ -17577,7 +17641,18 @@
           <w:rtl/>
           <w:lang w:bidi="fa-IR"/>
         </w:rPr>
-        <w:t xml:space="preserve"> میگذاری تمام</w:t>
+        <w:t xml:space="preserve"> میگذاری </w:t>
+      </w:r>
+      <w:r>
+        <w:rPr>
+          <w:rFonts w:ascii="Comic Sans MS" w:hAnsi="Comic Sans MS" w:cs="B Mitra"/>
+          <w:sz w:val="28"/>
+          <w:szCs w:val="28"/>
+          <w:rtl/>
+          <w:lang w:bidi="fa-IR"/>
+        </w:rPr>
+        <w:lastRenderedPageBreak/>
+        <w:t>تمام</w:t>
       </w:r>
       <w:r>
         <w:rPr>
@@ -17626,18 +17701,7 @@
           <w:rtl/>
           <w:lang w:bidi="fa-IR"/>
         </w:rPr>
-        <w:t xml:space="preserve"> شروع شود و بعدش </w:t>
-      </w:r>
-      <w:r>
-        <w:rPr>
-          <w:rFonts w:ascii="Comic Sans MS" w:hAnsi="Comic Sans MS" w:cs="B Mitra" w:hint="cs"/>
-          <w:sz w:val="28"/>
-          <w:szCs w:val="28"/>
-          <w:rtl/>
-          <w:lang w:bidi="fa-IR"/>
-        </w:rPr>
-        <w:lastRenderedPageBreak/>
-        <w:t xml:space="preserve">هر چی یعنی اون درصدی هم میادش. </w:t>
+        <w:t xml:space="preserve"> شروع شود و بعدش هر چی یعنی اون درصدی هم میادش. </w:t>
       </w:r>
       <w:r>
         <w:rPr>
@@ -19074,7 +19138,18 @@
           <w:rtl/>
           <w:lang w:bidi="fa-IR"/>
         </w:rPr>
-        <w:t xml:space="preserve">در نرمال ها خارجی (بیرونی) به داخلی (داخل پرانتز بعد </w:t>
+        <w:t xml:space="preserve">در </w:t>
+      </w:r>
+      <w:r>
+        <w:rPr>
+          <w:rFonts w:ascii="Comic Sans MS" w:hAnsi="Comic Sans MS" w:cs="B Mitra" w:hint="cs"/>
+          <w:sz w:val="28"/>
+          <w:szCs w:val="28"/>
+          <w:rtl/>
+          <w:lang w:bidi="fa-IR"/>
+        </w:rPr>
+        <w:lastRenderedPageBreak/>
+        <w:t xml:space="preserve">نرمال ها خارجی (بیرونی) به داخلی (داخل پرانتز بعد </w:t>
       </w:r>
       <w:r>
         <w:rPr>
@@ -19132,18 +19207,7 @@
           <w:rtl/>
           <w:lang w:bidi="fa-IR"/>
         </w:rPr>
-        <w:t xml:space="preserve"> و ... </w:t>
-      </w:r>
-      <w:r>
-        <w:rPr>
-          <w:rFonts w:ascii="Comic Sans MS" w:hAnsi="Comic Sans MS" w:cs="B Mitra" w:hint="cs"/>
-          <w:sz w:val="28"/>
-          <w:szCs w:val="28"/>
-          <w:rtl/>
-          <w:lang w:bidi="fa-IR"/>
-        </w:rPr>
-        <w:lastRenderedPageBreak/>
-        <w:t xml:space="preserve">هست، </w:t>
+        <w:t xml:space="preserve"> و ... هست، </w:t>
       </w:r>
       <w:r>
         <w:rPr>
@@ -20522,7 +20586,18 @@
           <w:rtl/>
           <w:lang w:bidi="fa-IR"/>
         </w:rPr>
-        <w:t xml:space="preserve"> هست کلا این جدول ها جایی ذخیره نمیشوند. </w:t>
+        <w:t xml:space="preserve"> هست کلا این جدول </w:t>
+      </w:r>
+      <w:r>
+        <w:rPr>
+          <w:rFonts w:ascii="Comic Sans MS" w:hAnsi="Comic Sans MS" w:cs="B Mitra" w:hint="cs"/>
+          <w:sz w:val="28"/>
+          <w:szCs w:val="28"/>
+          <w:rtl/>
+          <w:lang w:bidi="fa-IR"/>
+        </w:rPr>
+        <w:lastRenderedPageBreak/>
+        <w:t xml:space="preserve">ها جایی ذخیره نمیشوند. </w:t>
       </w:r>
       <w:r>
         <w:rPr>
@@ -20592,18 +20667,7 @@
           <w:rtl/>
           <w:lang w:bidi="fa-IR"/>
         </w:rPr>
-        <w:t xml:space="preserve">این عملگر </w:t>
-      </w:r>
-      <w:r>
-        <w:rPr>
-          <w:rFonts w:ascii="Comic Sans MS" w:hAnsi="Comic Sans MS" w:cs="B Mitra" w:hint="cs"/>
-          <w:sz w:val="28"/>
-          <w:szCs w:val="28"/>
-          <w:rtl/>
-          <w:lang w:bidi="fa-IR"/>
-        </w:rPr>
-        <w:lastRenderedPageBreak/>
-        <w:t xml:space="preserve">قبل از سلکت هست. </w:t>
+        <w:t xml:space="preserve">این عملگر قبل از سلکت هست. </w:t>
       </w:r>
       <w:r>
         <w:rPr>
@@ -22230,6 +22294,7 @@
           <w:szCs w:val="28"/>
           <w:lang w:bidi="fa-IR"/>
         </w:rPr>
+        <w:lastRenderedPageBreak/>
         <w:t>distinct</w:t>
       </w:r>
       <w:r>
@@ -22307,18 +22372,7 @@
           <w:rtl/>
           <w:lang w:bidi="fa-IR"/>
         </w:rPr>
-        <w:t xml:space="preserve"> میزاری </w:t>
-      </w:r>
-      <w:r>
-        <w:rPr>
-          <w:rFonts w:ascii="Comic Sans MS" w:hAnsi="Comic Sans MS" w:cs="B Mitra" w:hint="cs"/>
-          <w:sz w:val="28"/>
-          <w:szCs w:val="28"/>
-          <w:rtl/>
-          <w:lang w:bidi="fa-IR"/>
-        </w:rPr>
-        <w:lastRenderedPageBreak/>
-        <w:t xml:space="preserve">تکراری ها حذف میشوند و </w:t>
+        <w:t xml:space="preserve"> میزاری تکراری ها حذف میشوند و </w:t>
       </w:r>
       <w:r>
         <w:rPr>

</xml_diff>